<commit_message>
add files batch 2
</commit_message>
<xml_diff>
--- a/למידת מכונה/עיבוד שפות טבעיות.docx
+++ b/למידת מכונה/עיבוד שפות טבעיות.docx
@@ -1,6 +1,6 @@
 
 <file path=word/document.xml><?xml version="1.0" encoding="utf-8"?>
-<w:document xmlns:wpc="http://schemas.microsoft.com/office/word/2010/wordprocessingCanvas" xmlns:cx="http://schemas.microsoft.com/office/drawing/2014/chartex" xmlns:cx1="http://schemas.microsoft.com/office/drawing/2015/9/8/chartex" xmlns:cx2="http://schemas.microsoft.com/office/drawing/2015/10/21/chartex" xmlns:cx3="http://schemas.microsoft.com/office/drawing/2016/5/9/chartex" xmlns:cx4="http://schemas.microsoft.com/office/drawing/2016/5/10/chartex" xmlns:cx5="http://schemas.microsoft.com/office/drawing/2016/5/11/chartex" xmlns:cx6="http://schemas.microsoft.com/office/drawing/2016/5/12/chartex" xmlns:cx7="http://schemas.microsoft.com/office/drawing/2016/5/13/chartex" xmlns:cx8="http://schemas.microsoft.com/office/drawing/2016/5/14/chartex" xmlns:mc="http://schemas.openxmlformats.org/markup-compatibility/2006" xmlns:aink="http://schemas.microsoft.com/office/drawing/2016/ink" xmlns:am3d="http://schemas.microsoft.com/office/drawing/2017/model3d" xmlns:o="urn:schemas-microsoft-com:office:office" xmlns:r="http://schemas.openxmlformats.org/officeDocument/2006/relationships" xmlns:m="http://schemas.openxmlformats.org/officeDocument/2006/math" xmlns:v="urn:schemas-microsoft-com:vml" xmlns:wp14="http://schemas.microsoft.com/office/word/2010/wordprocessingDrawing" xmlns:wp="http://schemas.openxmlformats.org/drawingml/2006/wordprocessingDrawing" xmlns:w10="urn:schemas-microsoft-com:office:word" xmlns:w="http://schemas.openxmlformats.org/wordprocessingml/2006/main" xmlns:w14="http://schemas.microsoft.com/office/word/2010/wordml" xmlns:w15="http://schemas.microsoft.com/office/word/2012/wordml" xmlns:w16cex="http://schemas.microsoft.com/office/word/2018/wordml/cex" xmlns:w16cid="http://schemas.microsoft.com/office/word/2016/wordml/cid" xmlns:w16="http://schemas.microsoft.com/office/word/2018/wordml" xmlns:w16se="http://schemas.microsoft.com/office/word/2015/wordml/symex" xmlns:wpg="http://schemas.microsoft.com/office/word/2010/wordprocessingGroup" xmlns:wpi="http://schemas.microsoft.com/office/word/2010/wordprocessingInk" xmlns:wne="http://schemas.microsoft.com/office/word/2006/wordml" xmlns:wps="http://schemas.microsoft.com/office/word/2010/wordprocessingShape" mc:Ignorable="w14 w15 w16se w16cid w16 w16cex wp14">
+<w:document xmlns:wpc="http://schemas.microsoft.com/office/word/2010/wordprocessingCanvas" xmlns:cx="http://schemas.microsoft.com/office/drawing/2014/chartex" xmlns:cx1="http://schemas.microsoft.com/office/drawing/2015/9/8/chartex" xmlns:cx2="http://schemas.microsoft.com/office/drawing/2015/10/21/chartex" xmlns:cx3="http://schemas.microsoft.com/office/drawing/2016/5/9/chartex" xmlns:cx4="http://schemas.microsoft.com/office/drawing/2016/5/10/chartex" xmlns:cx5="http://schemas.microsoft.com/office/drawing/2016/5/11/chartex" xmlns:cx6="http://schemas.microsoft.com/office/drawing/2016/5/12/chartex" xmlns:cx7="http://schemas.microsoft.com/office/drawing/2016/5/13/chartex" xmlns:cx8="http://schemas.microsoft.com/office/drawing/2016/5/14/chartex" xmlns:mc="http://schemas.openxmlformats.org/markup-compatibility/2006" xmlns:aink="http://schemas.microsoft.com/office/drawing/2016/ink" xmlns:am3d="http://schemas.microsoft.com/office/drawing/2017/model3d" xmlns:o="urn:schemas-microsoft-com:office:office" xmlns:r="http://schemas.openxmlformats.org/officeDocument/2006/relationships" xmlns:m="http://schemas.openxmlformats.org/officeDocument/2006/math" xmlns:v="urn:schemas-microsoft-com:vml" xmlns:wp14="http://schemas.microsoft.com/office/word/2010/wordprocessingDrawing" xmlns:wp="http://schemas.openxmlformats.org/drawingml/2006/wordprocessingDrawing" xmlns:w10="urn:schemas-microsoft-com:office:word" xmlns:w="http://schemas.openxmlformats.org/wordprocessingml/2006/main" xmlns:w14="http://schemas.microsoft.com/office/word/2010/wordml" xmlns:w15="http://schemas.microsoft.com/office/word/2012/wordml" xmlns:w16cex="http://schemas.microsoft.com/office/word/2018/wordml/cex" xmlns:w16cid="http://schemas.microsoft.com/office/word/2016/wordml/cid" xmlns:w16="http://schemas.microsoft.com/office/word/2018/wordml" xmlns:w16sdtdh="http://schemas.microsoft.com/office/word/2020/wordml/sdtdatahash" xmlns:w16se="http://schemas.microsoft.com/office/word/2015/wordml/symex" xmlns:wpg="http://schemas.microsoft.com/office/word/2010/wordprocessingGroup" xmlns:wpi="http://schemas.microsoft.com/office/word/2010/wordprocessingInk" xmlns:wne="http://schemas.microsoft.com/office/word/2006/wordml" xmlns:wps="http://schemas.microsoft.com/office/word/2010/wordprocessingShape" mc:Ignorable="w14 w15 w16se w16cid w16 w16cex w16sdtdh wp14">
   <w:body>
     <w:p>
       <w:pPr>
@@ -135,7 +135,20 @@
         <w:rPr>
           <w:rtl/>
         </w:rPr>
-        <w:t>חוקר את הבעיות הקשורות לעיבוד ומניפולציה של שפה טבעית, והבנה של שפה טבעית על מנת לגרום למחשבים "להבין"</w:t>
+        <w:t>חוקר את הבעיות הקשורות לעיבוד ומניפולציה של שפה טבעית והבנה של שפה טבעית</w:t>
+      </w:r>
+      <w:r>
+        <w:rPr>
+          <w:rFonts w:hint="cs"/>
+          <w:rtl/>
+        </w:rPr>
+        <w:t>,</w:t>
+      </w:r>
+      <w:r>
+        <w:rPr>
+          <w:rtl/>
+        </w:rPr>
+        <w:t xml:space="preserve"> על מנת לגרום למחשבים "להבין"</w:t>
       </w:r>
       <w:r>
         <w:rPr>
@@ -680,7 +693,42 @@
           <w:rFonts w:hint="cs"/>
           <w:rtl/>
         </w:rPr>
-        <w:t xml:space="preserve"> אינה כתובה בצורה יעילה וגם לא כל כך משתמשים בה בתעשייה. אנו נשתמש בה בעיקר עדי ללמוד וגם תשמש בהמשך אותנו ללמידה עמוקה. כדי להשתמש בספריה צריך לייבא אותה לפני השימוש.</w:t>
+        <w:t xml:space="preserve"> אינה כתובה בצורה יעילה וגם לא כל כך משתמשים בה בתעשייה. אנו נשתמש בה בעיקר </w:t>
+      </w:r>
+      <w:r>
+        <w:rPr>
+          <w:rFonts w:hint="cs"/>
+          <w:rtl/>
+        </w:rPr>
+        <w:t>כ</w:t>
+      </w:r>
+      <w:r>
+        <w:rPr>
+          <w:rFonts w:hint="cs"/>
+          <w:rtl/>
+        </w:rPr>
+        <w:t>די ללמוד וגם תשמש</w:t>
+      </w:r>
+      <w:r>
+        <w:rPr>
+          <w:rFonts w:hint="cs"/>
+          <w:rtl/>
+        </w:rPr>
+        <w:t xml:space="preserve"> </w:t>
+      </w:r>
+      <w:r>
+        <w:rPr>
+          <w:rFonts w:hint="cs"/>
+          <w:rtl/>
+        </w:rPr>
+        <w:t>אותנו</w:t>
+      </w:r>
+      <w:r>
+        <w:rPr>
+          <w:rFonts w:hint="cs"/>
+          <w:rtl/>
+        </w:rPr>
+        <w:t xml:space="preserve"> בהמשך ללמידה עמוקה. כדי להשתמש בספריה צריך לייבא אותה לפני השימוש.</w:t>
       </w:r>
     </w:p>
     <w:p>
@@ -785,15 +833,7 @@
         <w:pStyle w:val="ad"/>
       </w:pPr>
       <w:r>
-        <w:t xml:space="preserve">&gt;&gt;&gt; my_text = "Where is St. Paul located? I </w:t>
-      </w:r>
-      <w:proofErr w:type="gramStart"/>
-      <w:r>
-        <w:t>don't</w:t>
-      </w:r>
-      <w:proofErr w:type="gramEnd"/>
-      <w:r>
-        <w:t xml:space="preserve"> seem to find it. It isn't in my map."</w:t>
+        <w:t>&gt;&gt;&gt; my_text = "Where is St. Paul located? I don't seem to find it. It isn't in my map."</w:t>
       </w:r>
     </w:p>
     <w:p>
@@ -828,15 +868,7 @@
         </w:rPr>
       </w:pPr>
       <w:r>
-        <w:t xml:space="preserve">['Where is St. Paul located?', "I </w:t>
-      </w:r>
-      <w:proofErr w:type="gramStart"/>
-      <w:r>
-        <w:t>don't</w:t>
-      </w:r>
-      <w:proofErr w:type="gramEnd"/>
-      <w:r>
-        <w:t xml:space="preserve"> seem to find it.", "It isn't in my map."]</w:t>
+        <w:t>['Where is St. Paul located?', "I don't seem to find it.", "It isn't in my map."]</w:t>
       </w:r>
     </w:p>
     <w:p>
@@ -1524,7 +1556,21 @@
           <w:rFonts w:hint="cs"/>
           <w:rtl/>
         </w:rPr>
-        <w:t xml:space="preserve"> זהו מסד נתונים שעבדו עליו הרבה ואף השתמשו בו רבות בעבר. כיום פחות בשימוש.</w:t>
+        <w:t xml:space="preserve"> זהו מסד נתונים שעבדו עליו הרבה ואף השתמשו בו רבות בעבר</w:t>
+      </w:r>
+      <w:r>
+        <w:rPr>
+          <w:rFonts w:hint="cs"/>
+          <w:rtl/>
+        </w:rPr>
+        <w:t>, אך</w:t>
+      </w:r>
+      <w:r>
+        <w:rPr>
+          <w:rFonts w:hint="cs"/>
+          <w:rtl/>
+        </w:rPr>
+        <w:t xml:space="preserve"> כיום פחות בשימוש.</w:t>
       </w:r>
       <w:r>
         <w:rPr>
@@ -11043,7 +11089,6 @@
     <w:p>
       <w:pPr>
         <w:rPr>
-          <w:rFonts w:hint="cs"/>
           <w:rtl/>
         </w:rPr>
       </w:pPr>
@@ -11132,11 +11177,9 @@
         </w:rPr>
         <w:t xml:space="preserve"> יש לייבא אובייקט </w:t>
       </w:r>
-      <w:proofErr w:type="spellStart"/>
       <w:r>
         <w:t>SentimentIntensityAnalyzer</w:t>
       </w:r>
-      <w:proofErr w:type="spellEnd"/>
       <w:r>
         <w:rPr>
           <w:rFonts w:hint="cs"/>
@@ -11151,11 +11194,9 @@
         </w:rPr>
         <w:t xml:space="preserve"> </w:t>
       </w:r>
-      <w:proofErr w:type="spellStart"/>
       <w:r>
         <w:t>polarity_scores</w:t>
       </w:r>
-      <w:proofErr w:type="spellEnd"/>
       <w:r>
         <w:rPr>
           <w:rFonts w:hint="cs"/>
@@ -11213,21 +11254,8 @@
         </w:rPr>
       </w:pPr>
       <w:r>
-        <w:t xml:space="preserve">&gt;&gt;&gt;from </w:t>
-      </w:r>
-      <w:proofErr w:type="spellStart"/>
-      <w:r>
-        <w:t>nltk.sentiment.vader</w:t>
-      </w:r>
-      <w:proofErr w:type="spellEnd"/>
-      <w:r>
-        <w:t xml:space="preserve"> import </w:t>
-      </w:r>
-      <w:proofErr w:type="spellStart"/>
-      <w:r>
-        <w:t>SentimentIntensityAnalyzer</w:t>
-      </w:r>
-      <w:proofErr w:type="spellEnd"/>
+        <w:t>&gt;&gt;&gt;from nltk.sentiment.vader import SentimentIntensityAnalyzer</w:t>
+      </w:r>
     </w:p>
     <w:p>
       <w:pPr>
@@ -11237,23 +11265,7 @@
         </w:rPr>
       </w:pPr>
       <w:r>
-        <w:t>&gt;&gt;&gt;</w:t>
-      </w:r>
-      <w:proofErr w:type="spellStart"/>
-      <w:r>
-        <w:t>sna</w:t>
-      </w:r>
-      <w:proofErr w:type="spellEnd"/>
-      <w:r>
-        <w:t xml:space="preserve"> = </w:t>
-      </w:r>
-      <w:proofErr w:type="spellStart"/>
-      <w:r>
-        <w:t>SentimentIntensityAnalyzer</w:t>
-      </w:r>
-      <w:proofErr w:type="spellEnd"/>
-      <w:r>
-        <w:t>()</w:t>
+        <w:t>&gt;&gt;&gt;sna = SentimentIntensityAnalyzer()</w:t>
       </w:r>
     </w:p>
     <w:p>
@@ -11264,15 +11276,7 @@
         </w:rPr>
       </w:pPr>
       <w:r>
-        <w:t xml:space="preserve">&gt;&gt;&gt; </w:t>
-      </w:r>
-      <w:proofErr w:type="spellStart"/>
-      <w:r>
-        <w:t>sna.polarity_scores</w:t>
-      </w:r>
-      <w:proofErr w:type="spellEnd"/>
-      <w:r>
-        <w:t>("The movie was great!")</w:t>
+        <w:t>&gt;&gt;&gt; sna.polarity_scores("The movie was great!")</w:t>
       </w:r>
     </w:p>
     <w:p>
@@ -11294,15 +11298,7 @@
         </w:rPr>
       </w:pPr>
       <w:r>
-        <w:t xml:space="preserve">&gt;&gt;&gt; </w:t>
-      </w:r>
-      <w:proofErr w:type="spellStart"/>
-      <w:r>
-        <w:t>sna.polarity_scores</w:t>
-      </w:r>
-      <w:proofErr w:type="spellEnd"/>
-      <w:r>
-        <w:t>("I liked the book, especially the ending.")</w:t>
+        <w:t>&gt;&gt;&gt; sna.polarity_scores("I liked the book, especially the ending.")</w:t>
       </w:r>
     </w:p>
     <w:p>
@@ -11324,15 +11320,7 @@
         </w:rPr>
       </w:pPr>
       <w:r>
-        <w:t xml:space="preserve">&gt;&gt;&gt; </w:t>
-      </w:r>
-      <w:proofErr w:type="spellStart"/>
-      <w:r>
-        <w:t>sna.polarity_scores</w:t>
-      </w:r>
-      <w:proofErr w:type="spellEnd"/>
-      <w:r>
-        <w:t>("The staff were nice, but the food was terrible.")</w:t>
+        <w:t>&gt;&gt;&gt; sna.polarity_scores("The staff were nice, but the food was terrible.")</w:t>
       </w:r>
     </w:p>
     <w:p>
@@ -11682,7 +11670,6 @@
     <w:p>
       <w:pPr>
         <w:rPr>
-          <w:rFonts w:hint="cs"/>
           <w:rtl/>
         </w:rPr>
       </w:pPr>
@@ -11722,21 +11709,8 @@
         </w:rPr>
       </w:pPr>
       <w:r>
-        <w:t xml:space="preserve">from </w:t>
-      </w:r>
-      <w:proofErr w:type="spellStart"/>
-      <w:r>
-        <w:t>nltk.parse.stanford</w:t>
-      </w:r>
-      <w:proofErr w:type="spellEnd"/>
-      <w:r>
-        <w:t xml:space="preserve"> import </w:t>
-      </w:r>
-      <w:proofErr w:type="spellStart"/>
-      <w:r>
-        <w:t>StanfordDependencyParser</w:t>
-      </w:r>
-      <w:proofErr w:type="spellEnd"/>
+        <w:t>from nltk.parse.stanford import StanfordDependencyParser</w:t>
+      </w:r>
     </w:p>
     <w:p>
       <w:pPr>
@@ -11745,21 +11719,8 @@
           <w:lang w:val="en-IL"/>
         </w:rPr>
       </w:pPr>
-      <w:proofErr w:type="spellStart"/>
-      <w:r>
-        <w:t>path_to_jar</w:t>
-      </w:r>
-      <w:proofErr w:type="spellEnd"/>
-      <w:r>
-        <w:t xml:space="preserve"> = '</w:t>
-      </w:r>
-      <w:proofErr w:type="spellStart"/>
-      <w:r>
-        <w:t>path_to</w:t>
-      </w:r>
-      <w:proofErr w:type="spellEnd"/>
-      <w:r>
-        <w:t>/stanford-parser-full-2014-08-27/stanford-parser.jar'</w:t>
+      <w:r>
+        <w:t>path_to_jar = 'path_to/stanford-parser-full-2014-08-27/stanford-parser.jar'</w:t>
       </w:r>
     </w:p>
     <w:p>
@@ -11769,29 +11730,8 @@
           <w:lang w:val="en-IL"/>
         </w:rPr>
       </w:pPr>
-      <w:proofErr w:type="spellStart"/>
-      <w:r>
-        <w:t>path_to_models_jar</w:t>
-      </w:r>
-      <w:proofErr w:type="spellEnd"/>
-      <w:r>
-        <w:t xml:space="preserve"> = '</w:t>
-      </w:r>
-      <w:proofErr w:type="spellStart"/>
-      <w:r>
-        <w:t>path_to</w:t>
-      </w:r>
-      <w:proofErr w:type="spellEnd"/>
-      <w:r>
-        <w:t>/stanford-parser-full-2014-08-27/</w:t>
-      </w:r>
-      <w:proofErr w:type="spellStart"/>
-      <w:r>
-        <w:t>stanford</w:t>
-      </w:r>
-      <w:proofErr w:type="spellEnd"/>
-      <w:r>
-        <w:t>-parser-</w:t>
+      <w:r>
+        <w:t>path_to_models_jar = 'path_to/stanford-parser-full-2014-08-27/stanford-parser-</w:t>
       </w:r>
       <w:r>
         <w:tab/>
@@ -11806,56 +11746,12 @@
           <w:lang w:val="en-IL"/>
         </w:rPr>
       </w:pPr>
-      <w:proofErr w:type="spellStart"/>
-      <w:r>
-        <w:t>dependency_parser</w:t>
-      </w:r>
-      <w:proofErr w:type="spellEnd"/>
-      <w:r>
-        <w:t xml:space="preserve"> = </w:t>
-      </w:r>
-      <w:proofErr w:type="spellStart"/>
-      <w:r>
-        <w:t>StanfordDependencyParser</w:t>
-      </w:r>
-      <w:proofErr w:type="spellEnd"/>
-      <w:r>
-        <w:t>(</w:t>
-      </w:r>
-      <w:proofErr w:type="spellStart"/>
-      <w:r>
-        <w:t>path_to_jar</w:t>
-      </w:r>
-      <w:proofErr w:type="spellEnd"/>
-      <w:r>
-        <w:t>=</w:t>
-      </w:r>
-      <w:proofErr w:type="spellStart"/>
-      <w:r>
-        <w:t>path_to_jar</w:t>
-      </w:r>
-      <w:proofErr w:type="spellEnd"/>
-      <w:r>
-        <w:t xml:space="preserve">, </w:t>
+      <w:r>
+        <w:t xml:space="preserve">dependency_parser = StanfordDependencyParser(path_to_jar=path_to_jar, </w:t>
       </w:r>
       <w:r>
         <w:tab/>
-      </w:r>
-      <w:proofErr w:type="spellStart"/>
-      <w:r>
-        <w:t>path_to_models_jar</w:t>
-      </w:r>
-      <w:proofErr w:type="spellEnd"/>
-      <w:r>
-        <w:t>=</w:t>
-      </w:r>
-      <w:proofErr w:type="spellStart"/>
-      <w:r>
-        <w:t>path_to_models_jar</w:t>
-      </w:r>
-      <w:proofErr w:type="spellEnd"/>
-      <w:r>
-        <w:t>)</w:t>
+        <w:t>path_to_models_jar=path_to_models_jar)</w:t>
       </w:r>
     </w:p>
     <w:p>
@@ -11866,15 +11762,7 @@
         </w:rPr>
       </w:pPr>
       <w:r>
-        <w:t xml:space="preserve">result = </w:t>
-      </w:r>
-      <w:proofErr w:type="spellStart"/>
-      <w:r>
-        <w:t>dependency_parser.raw_parse</w:t>
-      </w:r>
-      <w:proofErr w:type="spellEnd"/>
-      <w:r>
-        <w:t>('I shot an elephant in my sleep')</w:t>
+        <w:t>result = dependency_parser.raw_parse('I shot an elephant in my sleep')</w:t>
       </w:r>
     </w:p>
     <w:p>
@@ -11885,15 +11773,7 @@
         </w:rPr>
       </w:pPr>
       <w:r>
-        <w:t xml:space="preserve">dep = </w:t>
-      </w:r>
-      <w:proofErr w:type="spellStart"/>
-      <w:r>
-        <w:t>result.next</w:t>
-      </w:r>
-      <w:proofErr w:type="spellEnd"/>
-      <w:r>
-        <w:t>()</w:t>
+        <w:t>dep = result.next()</w:t>
       </w:r>
     </w:p>
     <w:p>
@@ -11904,15 +11784,7 @@
         </w:rPr>
       </w:pPr>
       <w:r>
-        <w:t>list(</w:t>
-      </w:r>
-      <w:proofErr w:type="spellStart"/>
-      <w:r>
-        <w:t>dep.triples</w:t>
-      </w:r>
-      <w:proofErr w:type="spellEnd"/>
-      <w:r>
-        <w:t>())</w:t>
+        <w:t>list(dep.triples())</w:t>
       </w:r>
     </w:p>
     <w:p>
@@ -11970,7 +11842,6 @@
     <w:p>
       <w:pPr>
         <w:rPr>
-          <w:rFonts w:hint="cs"/>
           <w:rtl/>
         </w:rPr>
       </w:pPr>
@@ -12028,7 +11899,6 @@
     <w:p>
       <w:pPr>
         <w:rPr>
-          <w:rFonts w:hint="cs"/>
           <w:rtl/>
         </w:rPr>
       </w:pPr>
@@ -12272,7 +12142,7 @@
 </file>
 
 <file path=word/endnotes.xml><?xml version="1.0" encoding="utf-8"?>
-<w:endnotes xmlns:wpc="http://schemas.microsoft.com/office/word/2010/wordprocessingCanvas" xmlns:cx="http://schemas.microsoft.com/office/drawing/2014/chartex" xmlns:cx1="http://schemas.microsoft.com/office/drawing/2015/9/8/chartex" xmlns:cx2="http://schemas.microsoft.com/office/drawing/2015/10/21/chartex" xmlns:cx3="http://schemas.microsoft.com/office/drawing/2016/5/9/chartex" xmlns:cx4="http://schemas.microsoft.com/office/drawing/2016/5/10/chartex" xmlns:cx5="http://schemas.microsoft.com/office/drawing/2016/5/11/chartex" xmlns:cx6="http://schemas.microsoft.com/office/drawing/2016/5/12/chartex" xmlns:cx7="http://schemas.microsoft.com/office/drawing/2016/5/13/chartex" xmlns:cx8="http://schemas.microsoft.com/office/drawing/2016/5/14/chartex" xmlns:mc="http://schemas.openxmlformats.org/markup-compatibility/2006" xmlns:aink="http://schemas.microsoft.com/office/drawing/2016/ink" xmlns:am3d="http://schemas.microsoft.com/office/drawing/2017/model3d" xmlns:o="urn:schemas-microsoft-com:office:office" xmlns:r="http://schemas.openxmlformats.org/officeDocument/2006/relationships" xmlns:m="http://schemas.openxmlformats.org/officeDocument/2006/math" xmlns:v="urn:schemas-microsoft-com:vml" xmlns:wp14="http://schemas.microsoft.com/office/word/2010/wordprocessingDrawing" xmlns:wp="http://schemas.openxmlformats.org/drawingml/2006/wordprocessingDrawing" xmlns:w10="urn:schemas-microsoft-com:office:word" xmlns:w="http://schemas.openxmlformats.org/wordprocessingml/2006/main" xmlns:w14="http://schemas.microsoft.com/office/word/2010/wordml" xmlns:w15="http://schemas.microsoft.com/office/word/2012/wordml" xmlns:w16cex="http://schemas.microsoft.com/office/word/2018/wordml/cex" xmlns:w16cid="http://schemas.microsoft.com/office/word/2016/wordml/cid" xmlns:w16="http://schemas.microsoft.com/office/word/2018/wordml" xmlns:w16se="http://schemas.microsoft.com/office/word/2015/wordml/symex" xmlns:wpg="http://schemas.microsoft.com/office/word/2010/wordprocessingGroup" xmlns:wpi="http://schemas.microsoft.com/office/word/2010/wordprocessingInk" xmlns:wne="http://schemas.microsoft.com/office/word/2006/wordml" xmlns:wps="http://schemas.microsoft.com/office/word/2010/wordprocessingShape" mc:Ignorable="w14 w15 w16se w16cid w16 w16cex wp14">
+<w:endnotes xmlns:wpc="http://schemas.microsoft.com/office/word/2010/wordprocessingCanvas" xmlns:cx="http://schemas.microsoft.com/office/drawing/2014/chartex" xmlns:cx1="http://schemas.microsoft.com/office/drawing/2015/9/8/chartex" xmlns:cx2="http://schemas.microsoft.com/office/drawing/2015/10/21/chartex" xmlns:cx3="http://schemas.microsoft.com/office/drawing/2016/5/9/chartex" xmlns:cx4="http://schemas.microsoft.com/office/drawing/2016/5/10/chartex" xmlns:cx5="http://schemas.microsoft.com/office/drawing/2016/5/11/chartex" xmlns:cx6="http://schemas.microsoft.com/office/drawing/2016/5/12/chartex" xmlns:cx7="http://schemas.microsoft.com/office/drawing/2016/5/13/chartex" xmlns:cx8="http://schemas.microsoft.com/office/drawing/2016/5/14/chartex" xmlns:mc="http://schemas.openxmlformats.org/markup-compatibility/2006" xmlns:aink="http://schemas.microsoft.com/office/drawing/2016/ink" xmlns:am3d="http://schemas.microsoft.com/office/drawing/2017/model3d" xmlns:o="urn:schemas-microsoft-com:office:office" xmlns:r="http://schemas.openxmlformats.org/officeDocument/2006/relationships" xmlns:m="http://schemas.openxmlformats.org/officeDocument/2006/math" xmlns:v="urn:schemas-microsoft-com:vml" xmlns:wp14="http://schemas.microsoft.com/office/word/2010/wordprocessingDrawing" xmlns:wp="http://schemas.openxmlformats.org/drawingml/2006/wordprocessingDrawing" xmlns:w10="urn:schemas-microsoft-com:office:word" xmlns:w="http://schemas.openxmlformats.org/wordprocessingml/2006/main" xmlns:w14="http://schemas.microsoft.com/office/word/2010/wordml" xmlns:w15="http://schemas.microsoft.com/office/word/2012/wordml" xmlns:w16cex="http://schemas.microsoft.com/office/word/2018/wordml/cex" xmlns:w16cid="http://schemas.microsoft.com/office/word/2016/wordml/cid" xmlns:w16="http://schemas.microsoft.com/office/word/2018/wordml" xmlns:w16sdtdh="http://schemas.microsoft.com/office/word/2020/wordml/sdtdatahash" xmlns:w16se="http://schemas.microsoft.com/office/word/2015/wordml/symex" xmlns:wpg="http://schemas.microsoft.com/office/word/2010/wordprocessingGroup" xmlns:wpi="http://schemas.microsoft.com/office/word/2010/wordprocessingInk" xmlns:wne="http://schemas.microsoft.com/office/word/2006/wordml" xmlns:wps="http://schemas.microsoft.com/office/word/2010/wordprocessingShape" mc:Ignorable="w14 w15 w16se w16cid w16 w16cex w16sdtdh wp14">
   <w:endnote w:type="separator" w:id="-1">
     <w:p>
       <w:r>
@@ -12291,7 +12161,7 @@
 </file>
 
 <file path=word/footer1.xml><?xml version="1.0" encoding="utf-8"?>
-<w:ftr xmlns:wpc="http://schemas.microsoft.com/office/word/2010/wordprocessingCanvas" xmlns:cx="http://schemas.microsoft.com/office/drawing/2014/chartex" xmlns:cx1="http://schemas.microsoft.com/office/drawing/2015/9/8/chartex" xmlns:cx2="http://schemas.microsoft.com/office/drawing/2015/10/21/chartex" xmlns:cx3="http://schemas.microsoft.com/office/drawing/2016/5/9/chartex" xmlns:cx4="http://schemas.microsoft.com/office/drawing/2016/5/10/chartex" xmlns:cx5="http://schemas.microsoft.com/office/drawing/2016/5/11/chartex" xmlns:cx6="http://schemas.microsoft.com/office/drawing/2016/5/12/chartex" xmlns:cx7="http://schemas.microsoft.com/office/drawing/2016/5/13/chartex" xmlns:cx8="http://schemas.microsoft.com/office/drawing/2016/5/14/chartex" xmlns:mc="http://schemas.openxmlformats.org/markup-compatibility/2006" xmlns:aink="http://schemas.microsoft.com/office/drawing/2016/ink" xmlns:am3d="http://schemas.microsoft.com/office/drawing/2017/model3d" xmlns:o="urn:schemas-microsoft-com:office:office" xmlns:r="http://schemas.openxmlformats.org/officeDocument/2006/relationships" xmlns:m="http://schemas.openxmlformats.org/officeDocument/2006/math" xmlns:v="urn:schemas-microsoft-com:vml" xmlns:wp14="http://schemas.microsoft.com/office/word/2010/wordprocessingDrawing" xmlns:wp="http://schemas.openxmlformats.org/drawingml/2006/wordprocessingDrawing" xmlns:w10="urn:schemas-microsoft-com:office:word" xmlns:w="http://schemas.openxmlformats.org/wordprocessingml/2006/main" xmlns:w14="http://schemas.microsoft.com/office/word/2010/wordml" xmlns:w15="http://schemas.microsoft.com/office/word/2012/wordml" xmlns:w16cex="http://schemas.microsoft.com/office/word/2018/wordml/cex" xmlns:w16cid="http://schemas.microsoft.com/office/word/2016/wordml/cid" xmlns:w16="http://schemas.microsoft.com/office/word/2018/wordml" xmlns:w16se="http://schemas.microsoft.com/office/word/2015/wordml/symex" xmlns:wpg="http://schemas.microsoft.com/office/word/2010/wordprocessingGroup" xmlns:wpi="http://schemas.microsoft.com/office/word/2010/wordprocessingInk" xmlns:wne="http://schemas.microsoft.com/office/word/2006/wordml" xmlns:wps="http://schemas.microsoft.com/office/word/2010/wordprocessingShape" mc:Ignorable="w14 w15 w16se w16cid w16 w16cex wp14">
+<w:ftr xmlns:wpc="http://schemas.microsoft.com/office/word/2010/wordprocessingCanvas" xmlns:cx="http://schemas.microsoft.com/office/drawing/2014/chartex" xmlns:cx1="http://schemas.microsoft.com/office/drawing/2015/9/8/chartex" xmlns:cx2="http://schemas.microsoft.com/office/drawing/2015/10/21/chartex" xmlns:cx3="http://schemas.microsoft.com/office/drawing/2016/5/9/chartex" xmlns:cx4="http://schemas.microsoft.com/office/drawing/2016/5/10/chartex" xmlns:cx5="http://schemas.microsoft.com/office/drawing/2016/5/11/chartex" xmlns:cx6="http://schemas.microsoft.com/office/drawing/2016/5/12/chartex" xmlns:cx7="http://schemas.microsoft.com/office/drawing/2016/5/13/chartex" xmlns:cx8="http://schemas.microsoft.com/office/drawing/2016/5/14/chartex" xmlns:mc="http://schemas.openxmlformats.org/markup-compatibility/2006" xmlns:aink="http://schemas.microsoft.com/office/drawing/2016/ink" xmlns:am3d="http://schemas.microsoft.com/office/drawing/2017/model3d" xmlns:o="urn:schemas-microsoft-com:office:office" xmlns:r="http://schemas.openxmlformats.org/officeDocument/2006/relationships" xmlns:m="http://schemas.openxmlformats.org/officeDocument/2006/math" xmlns:v="urn:schemas-microsoft-com:vml" xmlns:wp14="http://schemas.microsoft.com/office/word/2010/wordprocessingDrawing" xmlns:wp="http://schemas.openxmlformats.org/drawingml/2006/wordprocessingDrawing" xmlns:w10="urn:schemas-microsoft-com:office:word" xmlns:w="http://schemas.openxmlformats.org/wordprocessingml/2006/main" xmlns:w14="http://schemas.microsoft.com/office/word/2010/wordml" xmlns:w15="http://schemas.microsoft.com/office/word/2012/wordml" xmlns:w16cex="http://schemas.microsoft.com/office/word/2018/wordml/cex" xmlns:w16cid="http://schemas.microsoft.com/office/word/2016/wordml/cid" xmlns:w16="http://schemas.microsoft.com/office/word/2018/wordml" xmlns:w16sdtdh="http://schemas.microsoft.com/office/word/2020/wordml/sdtdatahash" xmlns:w16se="http://schemas.microsoft.com/office/word/2015/wordml/symex" xmlns:wpg="http://schemas.microsoft.com/office/word/2010/wordprocessingGroup" xmlns:wpi="http://schemas.microsoft.com/office/word/2010/wordprocessingInk" xmlns:wne="http://schemas.microsoft.com/office/word/2006/wordml" xmlns:wps="http://schemas.microsoft.com/office/word/2010/wordprocessingShape" mc:Ignorable="w14 w15 w16se w16cid w16 w16cex w16sdtdh wp14">
   <w:sdt>
     <w:sdtPr>
       <w:rPr>
@@ -12388,7 +12258,7 @@
 </file>
 
 <file path=word/footnotes.xml><?xml version="1.0" encoding="utf-8"?>
-<w:footnotes xmlns:wpc="http://schemas.microsoft.com/office/word/2010/wordprocessingCanvas" xmlns:cx="http://schemas.microsoft.com/office/drawing/2014/chartex" xmlns:cx1="http://schemas.microsoft.com/office/drawing/2015/9/8/chartex" xmlns:cx2="http://schemas.microsoft.com/office/drawing/2015/10/21/chartex" xmlns:cx3="http://schemas.microsoft.com/office/drawing/2016/5/9/chartex" xmlns:cx4="http://schemas.microsoft.com/office/drawing/2016/5/10/chartex" xmlns:cx5="http://schemas.microsoft.com/office/drawing/2016/5/11/chartex" xmlns:cx6="http://schemas.microsoft.com/office/drawing/2016/5/12/chartex" xmlns:cx7="http://schemas.microsoft.com/office/drawing/2016/5/13/chartex" xmlns:cx8="http://schemas.microsoft.com/office/drawing/2016/5/14/chartex" xmlns:mc="http://schemas.openxmlformats.org/markup-compatibility/2006" xmlns:aink="http://schemas.microsoft.com/office/drawing/2016/ink" xmlns:am3d="http://schemas.microsoft.com/office/drawing/2017/model3d" xmlns:o="urn:schemas-microsoft-com:office:office" xmlns:r="http://schemas.openxmlformats.org/officeDocument/2006/relationships" xmlns:m="http://schemas.openxmlformats.org/officeDocument/2006/math" xmlns:v="urn:schemas-microsoft-com:vml" xmlns:wp14="http://schemas.microsoft.com/office/word/2010/wordprocessingDrawing" xmlns:wp="http://schemas.openxmlformats.org/drawingml/2006/wordprocessingDrawing" xmlns:w10="urn:schemas-microsoft-com:office:word" xmlns:w="http://schemas.openxmlformats.org/wordprocessingml/2006/main" xmlns:w14="http://schemas.microsoft.com/office/word/2010/wordml" xmlns:w15="http://schemas.microsoft.com/office/word/2012/wordml" xmlns:w16cex="http://schemas.microsoft.com/office/word/2018/wordml/cex" xmlns:w16cid="http://schemas.microsoft.com/office/word/2016/wordml/cid" xmlns:w16="http://schemas.microsoft.com/office/word/2018/wordml" xmlns:w16se="http://schemas.microsoft.com/office/word/2015/wordml/symex" xmlns:wpg="http://schemas.microsoft.com/office/word/2010/wordprocessingGroup" xmlns:wpi="http://schemas.microsoft.com/office/word/2010/wordprocessingInk" xmlns:wne="http://schemas.microsoft.com/office/word/2006/wordml" xmlns:wps="http://schemas.microsoft.com/office/word/2010/wordprocessingShape" mc:Ignorable="w14 w15 w16se w16cid w16 w16cex wp14">
+<w:footnotes xmlns:wpc="http://schemas.microsoft.com/office/word/2010/wordprocessingCanvas" xmlns:cx="http://schemas.microsoft.com/office/drawing/2014/chartex" xmlns:cx1="http://schemas.microsoft.com/office/drawing/2015/9/8/chartex" xmlns:cx2="http://schemas.microsoft.com/office/drawing/2015/10/21/chartex" xmlns:cx3="http://schemas.microsoft.com/office/drawing/2016/5/9/chartex" xmlns:cx4="http://schemas.microsoft.com/office/drawing/2016/5/10/chartex" xmlns:cx5="http://schemas.microsoft.com/office/drawing/2016/5/11/chartex" xmlns:cx6="http://schemas.microsoft.com/office/drawing/2016/5/12/chartex" xmlns:cx7="http://schemas.microsoft.com/office/drawing/2016/5/13/chartex" xmlns:cx8="http://schemas.microsoft.com/office/drawing/2016/5/14/chartex" xmlns:mc="http://schemas.openxmlformats.org/markup-compatibility/2006" xmlns:aink="http://schemas.microsoft.com/office/drawing/2016/ink" xmlns:am3d="http://schemas.microsoft.com/office/drawing/2017/model3d" xmlns:o="urn:schemas-microsoft-com:office:office" xmlns:r="http://schemas.openxmlformats.org/officeDocument/2006/relationships" xmlns:m="http://schemas.openxmlformats.org/officeDocument/2006/math" xmlns:v="urn:schemas-microsoft-com:vml" xmlns:wp14="http://schemas.microsoft.com/office/word/2010/wordprocessingDrawing" xmlns:wp="http://schemas.openxmlformats.org/drawingml/2006/wordprocessingDrawing" xmlns:w10="urn:schemas-microsoft-com:office:word" xmlns:w="http://schemas.openxmlformats.org/wordprocessingml/2006/main" xmlns:w14="http://schemas.microsoft.com/office/word/2010/wordml" xmlns:w15="http://schemas.microsoft.com/office/word/2012/wordml" xmlns:w16cex="http://schemas.microsoft.com/office/word/2018/wordml/cex" xmlns:w16cid="http://schemas.microsoft.com/office/word/2016/wordml/cid" xmlns:w16="http://schemas.microsoft.com/office/word/2018/wordml" xmlns:w16sdtdh="http://schemas.microsoft.com/office/word/2020/wordml/sdtdatahash" xmlns:w16se="http://schemas.microsoft.com/office/word/2015/wordml/symex" xmlns:wpg="http://schemas.microsoft.com/office/word/2010/wordprocessingGroup" xmlns:wpi="http://schemas.microsoft.com/office/word/2010/wordprocessingInk" xmlns:wne="http://schemas.microsoft.com/office/word/2006/wordml" xmlns:wps="http://schemas.microsoft.com/office/word/2010/wordprocessingShape" mc:Ignorable="w14 w15 w16se w16cid w16 w16cex w16sdtdh wp14">
   <w:footnote w:type="separator" w:id="-1">
     <w:p>
       <w:r>
@@ -12407,7 +12277,7 @@
 </file>
 
 <file path=word/header1.xml><?xml version="1.0" encoding="utf-8"?>
-<w:hdr xmlns:wpc="http://schemas.microsoft.com/office/word/2010/wordprocessingCanvas" xmlns:cx="http://schemas.microsoft.com/office/drawing/2014/chartex" xmlns:cx1="http://schemas.microsoft.com/office/drawing/2015/9/8/chartex" xmlns:cx2="http://schemas.microsoft.com/office/drawing/2015/10/21/chartex" xmlns:cx3="http://schemas.microsoft.com/office/drawing/2016/5/9/chartex" xmlns:cx4="http://schemas.microsoft.com/office/drawing/2016/5/10/chartex" xmlns:cx5="http://schemas.microsoft.com/office/drawing/2016/5/11/chartex" xmlns:cx6="http://schemas.microsoft.com/office/drawing/2016/5/12/chartex" xmlns:cx7="http://schemas.microsoft.com/office/drawing/2016/5/13/chartex" xmlns:cx8="http://schemas.microsoft.com/office/drawing/2016/5/14/chartex" xmlns:mc="http://schemas.openxmlformats.org/markup-compatibility/2006" xmlns:aink="http://schemas.microsoft.com/office/drawing/2016/ink" xmlns:am3d="http://schemas.microsoft.com/office/drawing/2017/model3d" xmlns:o="urn:schemas-microsoft-com:office:office" xmlns:r="http://schemas.openxmlformats.org/officeDocument/2006/relationships" xmlns:m="http://schemas.openxmlformats.org/officeDocument/2006/math" xmlns:v="urn:schemas-microsoft-com:vml" xmlns:wp14="http://schemas.microsoft.com/office/word/2010/wordprocessingDrawing" xmlns:wp="http://schemas.openxmlformats.org/drawingml/2006/wordprocessingDrawing" xmlns:w10="urn:schemas-microsoft-com:office:word" xmlns:w="http://schemas.openxmlformats.org/wordprocessingml/2006/main" xmlns:w14="http://schemas.microsoft.com/office/word/2010/wordml" xmlns:w15="http://schemas.microsoft.com/office/word/2012/wordml" xmlns:w16cex="http://schemas.microsoft.com/office/word/2018/wordml/cex" xmlns:w16cid="http://schemas.microsoft.com/office/word/2016/wordml/cid" xmlns:w16="http://schemas.microsoft.com/office/word/2018/wordml" xmlns:w16se="http://schemas.microsoft.com/office/word/2015/wordml/symex" xmlns:wpg="http://schemas.microsoft.com/office/word/2010/wordprocessingGroup" xmlns:wpi="http://schemas.microsoft.com/office/word/2010/wordprocessingInk" xmlns:wne="http://schemas.microsoft.com/office/word/2006/wordml" xmlns:wps="http://schemas.microsoft.com/office/word/2010/wordprocessingShape" mc:Ignorable="w14 w15 w16se w16cid w16 w16cex wp14">
+<w:hdr xmlns:wpc="http://schemas.microsoft.com/office/word/2010/wordprocessingCanvas" xmlns:cx="http://schemas.microsoft.com/office/drawing/2014/chartex" xmlns:cx1="http://schemas.microsoft.com/office/drawing/2015/9/8/chartex" xmlns:cx2="http://schemas.microsoft.com/office/drawing/2015/10/21/chartex" xmlns:cx3="http://schemas.microsoft.com/office/drawing/2016/5/9/chartex" xmlns:cx4="http://schemas.microsoft.com/office/drawing/2016/5/10/chartex" xmlns:cx5="http://schemas.microsoft.com/office/drawing/2016/5/11/chartex" xmlns:cx6="http://schemas.microsoft.com/office/drawing/2016/5/12/chartex" xmlns:cx7="http://schemas.microsoft.com/office/drawing/2016/5/13/chartex" xmlns:cx8="http://schemas.microsoft.com/office/drawing/2016/5/14/chartex" xmlns:mc="http://schemas.openxmlformats.org/markup-compatibility/2006" xmlns:aink="http://schemas.microsoft.com/office/drawing/2016/ink" xmlns:am3d="http://schemas.microsoft.com/office/drawing/2017/model3d" xmlns:o="urn:schemas-microsoft-com:office:office" xmlns:r="http://schemas.openxmlformats.org/officeDocument/2006/relationships" xmlns:m="http://schemas.openxmlformats.org/officeDocument/2006/math" xmlns:v="urn:schemas-microsoft-com:vml" xmlns:wp14="http://schemas.microsoft.com/office/word/2010/wordprocessingDrawing" xmlns:wp="http://schemas.openxmlformats.org/drawingml/2006/wordprocessingDrawing" xmlns:w10="urn:schemas-microsoft-com:office:word" xmlns:w="http://schemas.openxmlformats.org/wordprocessingml/2006/main" xmlns:w14="http://schemas.microsoft.com/office/word/2010/wordml" xmlns:w15="http://schemas.microsoft.com/office/word/2012/wordml" xmlns:w16cex="http://schemas.microsoft.com/office/word/2018/wordml/cex" xmlns:w16cid="http://schemas.microsoft.com/office/word/2016/wordml/cid" xmlns:w16="http://schemas.microsoft.com/office/word/2018/wordml" xmlns:w16sdtdh="http://schemas.microsoft.com/office/word/2020/wordml/sdtdatahash" xmlns:w16se="http://schemas.microsoft.com/office/word/2015/wordml/symex" xmlns:wpg="http://schemas.microsoft.com/office/word/2010/wordprocessingGroup" xmlns:wpi="http://schemas.microsoft.com/office/word/2010/wordprocessingInk" xmlns:wne="http://schemas.microsoft.com/office/word/2006/wordml" xmlns:wps="http://schemas.microsoft.com/office/word/2010/wordprocessingShape" mc:Ignorable="w14 w15 w16se w16cid w16 w16cex w16sdtdh wp14">
   <w:p>
     <w:pPr>
       <w:pStyle w:val="a5"/>
@@ -12425,7 +12295,7 @@
 </file>
 
 <file path=word/numbering.xml><?xml version="1.0" encoding="utf-8"?>
-<w:numbering xmlns:wpc="http://schemas.microsoft.com/office/word/2010/wordprocessingCanvas" xmlns:cx="http://schemas.microsoft.com/office/drawing/2014/chartex" xmlns:cx1="http://schemas.microsoft.com/office/drawing/2015/9/8/chartex" xmlns:cx2="http://schemas.microsoft.com/office/drawing/2015/10/21/chartex" xmlns:cx3="http://schemas.microsoft.com/office/drawing/2016/5/9/chartex" xmlns:cx4="http://schemas.microsoft.com/office/drawing/2016/5/10/chartex" xmlns:cx5="http://schemas.microsoft.com/office/drawing/2016/5/11/chartex" xmlns:cx6="http://schemas.microsoft.com/office/drawing/2016/5/12/chartex" xmlns:cx7="http://schemas.microsoft.com/office/drawing/2016/5/13/chartex" xmlns:cx8="http://schemas.microsoft.com/office/drawing/2016/5/14/chartex" xmlns:mc="http://schemas.openxmlformats.org/markup-compatibility/2006" xmlns:aink="http://schemas.microsoft.com/office/drawing/2016/ink" xmlns:am3d="http://schemas.microsoft.com/office/drawing/2017/model3d" xmlns:o="urn:schemas-microsoft-com:office:office" xmlns:r="http://schemas.openxmlformats.org/officeDocument/2006/relationships" xmlns:m="http://schemas.openxmlformats.org/officeDocument/2006/math" xmlns:v="urn:schemas-microsoft-com:vml" xmlns:wp14="http://schemas.microsoft.com/office/word/2010/wordprocessingDrawing" xmlns:wp="http://schemas.openxmlformats.org/drawingml/2006/wordprocessingDrawing" xmlns:w10="urn:schemas-microsoft-com:office:word" xmlns:w="http://schemas.openxmlformats.org/wordprocessingml/2006/main" xmlns:w14="http://schemas.microsoft.com/office/word/2010/wordml" xmlns:w15="http://schemas.microsoft.com/office/word/2012/wordml" xmlns:w16cex="http://schemas.microsoft.com/office/word/2018/wordml/cex" xmlns:w16cid="http://schemas.microsoft.com/office/word/2016/wordml/cid" xmlns:w16="http://schemas.microsoft.com/office/word/2018/wordml" xmlns:w16se="http://schemas.microsoft.com/office/word/2015/wordml/symex" xmlns:wpg="http://schemas.microsoft.com/office/word/2010/wordprocessingGroup" xmlns:wpi="http://schemas.microsoft.com/office/word/2010/wordprocessingInk" xmlns:wne="http://schemas.microsoft.com/office/word/2006/wordml" xmlns:wps="http://schemas.microsoft.com/office/word/2010/wordprocessingShape" mc:Ignorable="w14 w15 w16se w16cid w16 w16cex wp14">
+<w:numbering xmlns:wpc="http://schemas.microsoft.com/office/word/2010/wordprocessingCanvas" xmlns:cx="http://schemas.microsoft.com/office/drawing/2014/chartex" xmlns:cx1="http://schemas.microsoft.com/office/drawing/2015/9/8/chartex" xmlns:cx2="http://schemas.microsoft.com/office/drawing/2015/10/21/chartex" xmlns:cx3="http://schemas.microsoft.com/office/drawing/2016/5/9/chartex" xmlns:cx4="http://schemas.microsoft.com/office/drawing/2016/5/10/chartex" xmlns:cx5="http://schemas.microsoft.com/office/drawing/2016/5/11/chartex" xmlns:cx6="http://schemas.microsoft.com/office/drawing/2016/5/12/chartex" xmlns:cx7="http://schemas.microsoft.com/office/drawing/2016/5/13/chartex" xmlns:cx8="http://schemas.microsoft.com/office/drawing/2016/5/14/chartex" xmlns:mc="http://schemas.openxmlformats.org/markup-compatibility/2006" xmlns:aink="http://schemas.microsoft.com/office/drawing/2016/ink" xmlns:am3d="http://schemas.microsoft.com/office/drawing/2017/model3d" xmlns:o="urn:schemas-microsoft-com:office:office" xmlns:r="http://schemas.openxmlformats.org/officeDocument/2006/relationships" xmlns:m="http://schemas.openxmlformats.org/officeDocument/2006/math" xmlns:v="urn:schemas-microsoft-com:vml" xmlns:wp14="http://schemas.microsoft.com/office/word/2010/wordprocessingDrawing" xmlns:wp="http://schemas.openxmlformats.org/drawingml/2006/wordprocessingDrawing" xmlns:w10="urn:schemas-microsoft-com:office:word" xmlns:w="http://schemas.openxmlformats.org/wordprocessingml/2006/main" xmlns:w14="http://schemas.microsoft.com/office/word/2010/wordml" xmlns:w15="http://schemas.microsoft.com/office/word/2012/wordml" xmlns:w16cex="http://schemas.microsoft.com/office/word/2018/wordml/cex" xmlns:w16cid="http://schemas.microsoft.com/office/word/2016/wordml/cid" xmlns:w16="http://schemas.microsoft.com/office/word/2018/wordml" xmlns:w16sdtdh="http://schemas.microsoft.com/office/word/2020/wordml/sdtdatahash" xmlns:w16se="http://schemas.microsoft.com/office/word/2015/wordml/symex" xmlns:wpg="http://schemas.microsoft.com/office/word/2010/wordprocessingGroup" xmlns:wpi="http://schemas.microsoft.com/office/word/2010/wordprocessingInk" xmlns:wne="http://schemas.microsoft.com/office/word/2006/wordml" xmlns:wps="http://schemas.microsoft.com/office/word/2010/wordprocessingShape" mc:Ignorable="w14 w15 w16se w16cid w16 w16cex w16sdtdh wp14">
   <w:abstractNum w:abstractNumId="0" w15:restartNumberingAfterBreak="0">
     <w:nsid w:val="06922E86"/>
     <w:multiLevelType w:val="hybridMultilevel"/>
@@ -15001,7 +14871,7 @@
 </file>
 
 <file path=word/styles.xml><?xml version="1.0" encoding="utf-8"?>
-<w:styles xmlns:mc="http://schemas.openxmlformats.org/markup-compatibility/2006" xmlns:r="http://schemas.openxmlformats.org/officeDocument/2006/relationships" xmlns:w="http://schemas.openxmlformats.org/wordprocessingml/2006/main" xmlns:w14="http://schemas.microsoft.com/office/word/2010/wordml" xmlns:w15="http://schemas.microsoft.com/office/word/2012/wordml" xmlns:w16cex="http://schemas.microsoft.com/office/word/2018/wordml/cex" xmlns:w16cid="http://schemas.microsoft.com/office/word/2016/wordml/cid" xmlns:w16="http://schemas.microsoft.com/office/word/2018/wordml" xmlns:w16se="http://schemas.microsoft.com/office/word/2015/wordml/symex" mc:Ignorable="w14 w15 w16se w16cid w16 w16cex">
+<w:styles xmlns:mc="http://schemas.openxmlformats.org/markup-compatibility/2006" xmlns:r="http://schemas.openxmlformats.org/officeDocument/2006/relationships" xmlns:w="http://schemas.openxmlformats.org/wordprocessingml/2006/main" xmlns:w14="http://schemas.microsoft.com/office/word/2010/wordml" xmlns:w15="http://schemas.microsoft.com/office/word/2012/wordml" xmlns:w16cex="http://schemas.microsoft.com/office/word/2018/wordml/cex" xmlns:w16cid="http://schemas.microsoft.com/office/word/2016/wordml/cid" xmlns:w16="http://schemas.microsoft.com/office/word/2018/wordml" xmlns:w16sdtdh="http://schemas.microsoft.com/office/word/2020/wordml/sdtdatahash" xmlns:w16se="http://schemas.microsoft.com/office/word/2015/wordml/symex" mc:Ignorable="w14 w15 w16se w16cid w16 w16cex w16sdtdh">
   <w:docDefaults>
     <w:rPrDefault>
       <w:rPr>
@@ -15476,6 +15346,7 @@
   <w:style w:type="character" w:default="1" w:styleId="a0">
     <w:name w:val="Default Paragraph Font"/>
     <w:uiPriority w:val="1"/>
+    <w:semiHidden/>
     <w:unhideWhenUsed/>
   </w:style>
   <w:style w:type="table" w:default="1" w:styleId="a1">

</xml_diff>